<commit_message>
aggiunta un bel po' di roba
</commit_message>
<xml_diff>
--- a/ml/ML - 3DMM.docx
+++ b/ml/ML - 3DMM.docx
@@ -5,6 +5,7 @@
     <w:p>
       <w:pPr>
         <w:rPr>
+          <w:rFonts w:cstheme="minorHAnsi"/>
           <w:b/>
           <w:bCs/>
           <w:sz w:val="28"/>
@@ -14,6 +15,7 @@
       </w:pPr>
       <w:r>
         <w:rPr>
+          <w:rFonts w:cstheme="minorHAnsi"/>
           <w:b/>
           <w:bCs/>
           <w:sz w:val="28"/>
@@ -26,6 +28,212 @@
     <w:p>
       <w:pPr>
         <w:rPr>
+          <w:rFonts w:cstheme="minorHAnsi"/>
+          <w:sz w:val="24"/>
+          <w:szCs w:val="24"/>
+          <w:lang w:val="en-CA"/>
+        </w:rPr>
+      </w:pPr>
+      <w:r>
+        <w:rPr>
+          <w:rFonts w:cstheme="minorHAnsi"/>
+          <w:sz w:val="24"/>
+          <w:szCs w:val="24"/>
+          <w:lang w:val="en-CA"/>
+        </w:rPr>
+        <w:t>3DMM are powerful statistical models of 3D facial shape and texture, we will talk about the PCA method of 3DMM</w:t>
+      </w:r>
+    </w:p>
+    <w:p>
+      <w:pPr>
+        <w:rPr>
+          <w:rFonts w:cstheme="minorHAnsi"/>
+          <w:sz w:val="24"/>
+          <w:szCs w:val="24"/>
+          <w:lang w:val="en-CA"/>
+        </w:rPr>
+      </w:pPr>
+      <w:r>
+        <w:rPr>
+          <w:rFonts w:cstheme="minorHAnsi"/>
+          <w:sz w:val="24"/>
+          <w:szCs w:val="24"/>
+          <w:lang w:val="en-CA"/>
+        </w:rPr>
+        <w:t>3DMM are based on two concepts:</w:t>
+      </w:r>
+    </w:p>
+    <w:p>
+      <w:pPr>
+        <w:pStyle w:val="ListParagraph"/>
+        <w:numPr>
+          <w:ilvl w:val="0"/>
+          <w:numId w:val="1"/>
+        </w:numPr>
+        <w:rPr>
+          <w:rFonts w:cstheme="minorHAnsi"/>
+          <w:sz w:val="24"/>
+          <w:szCs w:val="24"/>
+          <w:lang w:val="en-CA"/>
+        </w:rPr>
+      </w:pPr>
+      <w:r>
+        <w:rPr>
+          <w:rFonts w:cstheme="minorHAnsi"/>
+          <w:sz w:val="24"/>
+          <w:szCs w:val="24"/>
+          <w:lang w:val="en-CA"/>
+        </w:rPr>
+        <w:t xml:space="preserve">All faces are in </w:t>
+      </w:r>
+      <w:r>
+        <w:rPr>
+          <w:rFonts w:cstheme="minorHAnsi"/>
+          <w:b/>
+          <w:bCs/>
+          <w:sz w:val="24"/>
+          <w:szCs w:val="24"/>
+          <w:lang w:val="en-CA"/>
+        </w:rPr>
+        <w:t xml:space="preserve">dense point-to-point </w:t>
+      </w:r>
+      <w:r>
+        <w:rPr>
+          <w:rFonts w:cstheme="minorHAnsi"/>
+          <w:sz w:val="24"/>
+          <w:szCs w:val="24"/>
+          <w:lang w:val="en-CA"/>
+        </w:rPr>
+        <w:t>correspondence, this is to define linear combination of faces in a meaningful way</w:t>
+      </w:r>
+    </w:p>
+    <w:p>
+      <w:pPr>
+        <w:pStyle w:val="ListParagraph"/>
+        <w:numPr>
+          <w:ilvl w:val="0"/>
+          <w:numId w:val="1"/>
+        </w:numPr>
+        <w:rPr>
+          <w:rFonts w:cstheme="minorHAnsi"/>
+          <w:sz w:val="24"/>
+          <w:szCs w:val="24"/>
+          <w:lang w:val="en-CA"/>
+        </w:rPr>
+      </w:pPr>
+      <w:r>
+        <w:rPr>
+          <w:rFonts w:cstheme="minorHAnsi"/>
+          <w:sz w:val="24"/>
+          <w:szCs w:val="24"/>
+          <w:lang w:val="en-CA"/>
+        </w:rPr>
+        <w:t xml:space="preserve">Separation of facial shape and color to </w:t>
+      </w:r>
+      <w:r>
+        <w:rPr>
+          <w:rFonts w:cstheme="minorHAnsi"/>
+          <w:b/>
+          <w:bCs/>
+          <w:sz w:val="24"/>
+          <w:szCs w:val="24"/>
+          <w:lang w:val="en-CA"/>
+        </w:rPr>
+        <w:t>work independently from illumination and camera parameters</w:t>
+      </w:r>
+    </w:p>
+    <w:p>
+      <w:pPr>
+        <w:rPr>
+          <w:rFonts w:cstheme="minorHAnsi"/>
+          <w:sz w:val="24"/>
+          <w:szCs w:val="24"/>
+          <w:lang w:val="en-CA"/>
+        </w:rPr>
+      </w:pPr>
+      <w:r>
+        <w:rPr>
+          <w:rFonts w:cstheme="minorHAnsi"/>
+          <w:sz w:val="24"/>
+          <w:szCs w:val="24"/>
+          <w:lang w:val="en-CA"/>
+        </w:rPr>
+        <w:t xml:space="preserve">This evolved from the </w:t>
+      </w:r>
+      <w:r>
+        <w:rPr>
+          <w:rFonts w:cstheme="minorHAnsi"/>
+          <w:b/>
+          <w:bCs/>
+          <w:sz w:val="24"/>
+          <w:szCs w:val="24"/>
+          <w:lang w:val="en-CA"/>
+        </w:rPr>
+        <w:t xml:space="preserve">eigenfaces </w:t>
+      </w:r>
+      <w:r>
+        <w:rPr>
+          <w:rFonts w:cstheme="minorHAnsi"/>
+          <w:sz w:val="24"/>
+          <w:szCs w:val="24"/>
+          <w:lang w:val="en-CA"/>
+        </w:rPr>
+        <w:t xml:space="preserve">approach, </w:t>
+      </w:r>
+      <w:r>
+        <w:rPr>
+          <w:rFonts w:cstheme="minorHAnsi"/>
+          <w:sz w:val="24"/>
+          <w:szCs w:val="24"/>
+          <w:lang w:val="en-CA"/>
+        </w:rPr>
+        <w:t>Eigenfaces treated images of faces as a vector space and performed a principal component analysis, with the eigenvectors representing the main modes of variation in that space</w:t>
+      </w:r>
+    </w:p>
+    <w:p>
+      <w:pPr>
+        <w:rPr>
+          <w:rFonts w:cstheme="minorHAnsi"/>
+          <w:sz w:val="24"/>
+          <w:szCs w:val="24"/>
+          <w:lang w:val="en-CA"/>
+        </w:rPr>
+      </w:pPr>
+      <w:r>
+        <w:rPr>
+          <w:rFonts w:cstheme="minorHAnsi"/>
+          <w:b/>
+          <w:bCs/>
+          <w:sz w:val="24"/>
+          <w:szCs w:val="24"/>
+          <w:lang w:val="en-CA"/>
+        </w:rPr>
+        <w:t xml:space="preserve">Remark: </w:t>
+      </w:r>
+      <w:r>
+        <w:rPr>
+          <w:rFonts w:cstheme="minorHAnsi"/>
+          <w:sz w:val="24"/>
+          <w:szCs w:val="24"/>
+          <w:lang w:val="en-CA"/>
+        </w:rPr>
+        <w:t>All of machine learning is about extrapolating patterns</w:t>
+      </w:r>
+    </w:p>
+    <w:p>
+      <w:pPr>
+        <w:rPr>
+          <w:rFonts w:cstheme="minorHAnsi"/>
+          <w:sz w:val="24"/>
+          <w:szCs w:val="24"/>
+          <w:lang w:val="en-CA"/>
+        </w:rPr>
+      </w:pPr>
+    </w:p>
+    <w:p>
+      <w:pPr>
+        <w:rPr>
+          <w:rFonts w:cstheme="minorHAnsi"/>
           <w:sz w:val="24"/>
           <w:szCs w:val="24"/>
           <w:lang w:val="en-CA"/>
@@ -40,6 +248,126 @@
     </w:sectPr>
   </w:body>
 </w:document>
+</file>
+
+<file path=word/numbering.xml><?xml version="1.0" encoding="utf-8"?>
+<w:numbering xmlns:wpc="http://schemas.microsoft.com/office/word/2010/wordprocessingCanvas" xmlns:cx="http://schemas.microsoft.com/office/drawing/2014/chartex" xmlns:cx1="http://schemas.microsoft.com/office/drawing/2015/9/8/chartex" xmlns:cx2="http://schemas.microsoft.com/office/drawing/2015/10/21/chartex" xmlns:cx3="http://schemas.microsoft.com/office/drawing/2016/5/9/chartex" xmlns:cx4="http://schemas.microsoft.com/office/drawing/2016/5/10/chartex" xmlns:cx5="http://schemas.microsoft.com/office/drawing/2016/5/11/chartex" xmlns:cx6="http://schemas.microsoft.com/office/drawing/2016/5/12/chartex" xmlns:cx7="http://schemas.microsoft.com/office/drawing/2016/5/13/chartex" xmlns:cx8="http://schemas.microsoft.com/office/drawing/2016/5/14/chartex" xmlns:mc="http://schemas.openxmlformats.org/markup-compatibility/2006" xmlns:aink="http://schemas.microsoft.com/office/drawing/2016/ink" xmlns:am3d="http://schemas.microsoft.com/office/drawing/2017/model3d" xmlns:o="urn:schemas-microsoft-com:office:office" xmlns:oel="http://schemas.microsoft.com/office/2019/extlst" xmlns:r="http://schemas.openxmlformats.org/officeDocument/2006/relationships" xmlns:m="http://schemas.openxmlformats.org/officeDocument/2006/math" xmlns:v="urn:schemas-microsoft-com:vml" xmlns:wp14="http://schemas.microsoft.com/office/word/2010/wordprocessingDrawing" xmlns:wp="http://schemas.openxmlformats.org/drawingml/2006/wordprocessingDrawing" xmlns:w10="urn:schemas-microsoft-com:office:word" xmlns:w="http://schemas.openxmlformats.org/wordprocessingml/2006/main" xmlns:w14="http://schemas.microsoft.com/office/word/2010/wordml" xmlns:w15="http://schemas.microsoft.com/office/word/2012/wordml" xmlns:w16cex="http://schemas.microsoft.com/office/word/2018/wordml/cex" xmlns:w16cid="http://schemas.microsoft.com/office/word/2016/wordml/cid" xmlns:w16="http://schemas.microsoft.com/office/word/2018/wordml" xmlns:w16sdtdh="http://schemas.microsoft.com/office/word/2020/wordml/sdtdatahash" xmlns:w16se="http://schemas.microsoft.com/office/word/2015/wordml/symex" xmlns:wpg="http://schemas.microsoft.com/office/word/2010/wordprocessingGroup" xmlns:wpi="http://schemas.microsoft.com/office/word/2010/wordprocessingInk" xmlns:wne="http://schemas.microsoft.com/office/word/2006/wordml" xmlns:wps="http://schemas.microsoft.com/office/word/2010/wordprocessingShape" mc:Ignorable="w14 w15 w16se w16cid w16 w16cex w16sdtdh wp14">
+  <w:abstractNum w:abstractNumId="0" w15:restartNumberingAfterBreak="0">
+    <w:nsid w:val="107C1DCD"/>
+    <w:multiLevelType w:val="hybridMultilevel"/>
+    <w:tmpl w:val="79D092D2"/>
+    <w:lvl w:ilvl="0" w:tplc="EA962382">
+      <w:numFmt w:val="bullet"/>
+      <w:lvlText w:val=""/>
+      <w:lvlJc w:val="left"/>
+      <w:pPr>
+        <w:ind w:left="720" w:hanging="360"/>
+      </w:pPr>
+      <w:rPr>
+        <w:rFonts w:ascii="Symbol" w:eastAsiaTheme="minorHAnsi" w:hAnsi="Symbol" w:cstheme="minorBidi" w:hint="default"/>
+      </w:rPr>
+    </w:lvl>
+    <w:lvl w:ilvl="1" w:tplc="04100003" w:tentative="1">
+      <w:start w:val="1"/>
+      <w:numFmt w:val="bullet"/>
+      <w:lvlText w:val="o"/>
+      <w:lvlJc w:val="left"/>
+      <w:pPr>
+        <w:ind w:left="1440" w:hanging="360"/>
+      </w:pPr>
+      <w:rPr>
+        <w:rFonts w:ascii="Courier New" w:hAnsi="Courier New" w:cs="Courier New" w:hint="default"/>
+      </w:rPr>
+    </w:lvl>
+    <w:lvl w:ilvl="2" w:tplc="04100005" w:tentative="1">
+      <w:start w:val="1"/>
+      <w:numFmt w:val="bullet"/>
+      <w:lvlText w:val=""/>
+      <w:lvlJc w:val="left"/>
+      <w:pPr>
+        <w:ind w:left="2160" w:hanging="360"/>
+      </w:pPr>
+      <w:rPr>
+        <w:rFonts w:ascii="Wingdings" w:hAnsi="Wingdings" w:hint="default"/>
+      </w:rPr>
+    </w:lvl>
+    <w:lvl w:ilvl="3" w:tplc="04100001" w:tentative="1">
+      <w:start w:val="1"/>
+      <w:numFmt w:val="bullet"/>
+      <w:lvlText w:val=""/>
+      <w:lvlJc w:val="left"/>
+      <w:pPr>
+        <w:ind w:left="2880" w:hanging="360"/>
+      </w:pPr>
+      <w:rPr>
+        <w:rFonts w:ascii="Symbol" w:hAnsi="Symbol" w:hint="default"/>
+      </w:rPr>
+    </w:lvl>
+    <w:lvl w:ilvl="4" w:tplc="04100003" w:tentative="1">
+      <w:start w:val="1"/>
+      <w:numFmt w:val="bullet"/>
+      <w:lvlText w:val="o"/>
+      <w:lvlJc w:val="left"/>
+      <w:pPr>
+        <w:ind w:left="3600" w:hanging="360"/>
+      </w:pPr>
+      <w:rPr>
+        <w:rFonts w:ascii="Courier New" w:hAnsi="Courier New" w:cs="Courier New" w:hint="default"/>
+      </w:rPr>
+    </w:lvl>
+    <w:lvl w:ilvl="5" w:tplc="04100005" w:tentative="1">
+      <w:start w:val="1"/>
+      <w:numFmt w:val="bullet"/>
+      <w:lvlText w:val=""/>
+      <w:lvlJc w:val="left"/>
+      <w:pPr>
+        <w:ind w:left="4320" w:hanging="360"/>
+      </w:pPr>
+      <w:rPr>
+        <w:rFonts w:ascii="Wingdings" w:hAnsi="Wingdings" w:hint="default"/>
+      </w:rPr>
+    </w:lvl>
+    <w:lvl w:ilvl="6" w:tplc="04100001" w:tentative="1">
+      <w:start w:val="1"/>
+      <w:numFmt w:val="bullet"/>
+      <w:lvlText w:val=""/>
+      <w:lvlJc w:val="left"/>
+      <w:pPr>
+        <w:ind w:left="5040" w:hanging="360"/>
+      </w:pPr>
+      <w:rPr>
+        <w:rFonts w:ascii="Symbol" w:hAnsi="Symbol" w:hint="default"/>
+      </w:rPr>
+    </w:lvl>
+    <w:lvl w:ilvl="7" w:tplc="04100003" w:tentative="1">
+      <w:start w:val="1"/>
+      <w:numFmt w:val="bullet"/>
+      <w:lvlText w:val="o"/>
+      <w:lvlJc w:val="left"/>
+      <w:pPr>
+        <w:ind w:left="5760" w:hanging="360"/>
+      </w:pPr>
+      <w:rPr>
+        <w:rFonts w:ascii="Courier New" w:hAnsi="Courier New" w:cs="Courier New" w:hint="default"/>
+      </w:rPr>
+    </w:lvl>
+    <w:lvl w:ilvl="8" w:tplc="04100005" w:tentative="1">
+      <w:start w:val="1"/>
+      <w:numFmt w:val="bullet"/>
+      <w:lvlText w:val=""/>
+      <w:lvlJc w:val="left"/>
+      <w:pPr>
+        <w:ind w:left="6480" w:hanging="360"/>
+      </w:pPr>
+      <w:rPr>
+        <w:rFonts w:ascii="Wingdings" w:hAnsi="Wingdings" w:hint="default"/>
+      </w:rPr>
+    </w:lvl>
+  </w:abstractNum>
+  <w:num w:numId="1" w16cid:durableId="1284116166">
+    <w:abstractNumId w:val="0"/>
+  </w:num>
+</w:numbering>
 </file>
 
 <file path=word/styles.xml><?xml version="1.0" encoding="utf-8"?>
@@ -470,6 +798,17 @@
     <w:semiHidden/>
     <w:unhideWhenUsed/>
   </w:style>
+  <w:style w:type="paragraph" w:styleId="ListParagraph">
+    <w:name w:val="List Paragraph"/>
+    <w:basedOn w:val="Normal"/>
+    <w:uiPriority w:val="34"/>
+    <w:qFormat/>
+    <w:rsid w:val="00DC16F0"/>
+    <w:pPr>
+      <w:ind w:left="720"/>
+      <w:contextualSpacing/>
+    </w:pPr>
+  </w:style>
 </w:styles>
 </file>
 

</xml_diff>